<commit_message>
Changes to decumentation, organized some files
</commit_message>
<xml_diff>
--- a/Documentation/documentation.docx
+++ b/Documentation/documentation.docx
@@ -60,15 +60,7 @@
           <w:sz w:val="32"/>
           <w:szCs w:val="32"/>
         </w:rPr>
-        <w:t>A</w:t>
-      </w:r>
-      <w:r>
-        <w:rPr>
-          <w:rFonts w:asciiTheme="majorHAnsi" w:hAnsiTheme="majorHAnsi" w:cstheme="majorHAnsi"/>
-          <w:sz w:val="32"/>
-          <w:szCs w:val="32"/>
-        </w:rPr>
-        <w:t>bstract</w:t>
+        <w:t>Abstract</w:t>
       </w:r>
     </w:p>
     <w:p>
@@ -119,15 +111,7 @@
           <w:sz w:val="32"/>
           <w:szCs w:val="32"/>
         </w:rPr>
-        <w:t>B</w:t>
-      </w:r>
-      <w:r>
-        <w:rPr>
-          <w:rFonts w:asciiTheme="majorHAnsi" w:hAnsiTheme="majorHAnsi" w:cstheme="majorHAnsi"/>
-          <w:sz w:val="32"/>
-          <w:szCs w:val="32"/>
-        </w:rPr>
-        <w:t>ackground story for introduction</w:t>
+        <w:t>Background story for introduction</w:t>
       </w:r>
     </w:p>
     <w:p>
@@ -199,15 +183,7 @@
           <w:sz w:val="32"/>
           <w:szCs w:val="32"/>
         </w:rPr>
-        <w:t>R</w:t>
-      </w:r>
-      <w:r>
-        <w:rPr>
-          <w:rFonts w:asciiTheme="majorHAnsi" w:hAnsiTheme="majorHAnsi" w:cstheme="majorHAnsi"/>
-          <w:sz w:val="32"/>
-          <w:szCs w:val="32"/>
-        </w:rPr>
-        <w:t>equirements</w:t>
+        <w:t>Requirements</w:t>
       </w:r>
     </w:p>
     <w:p>
@@ -372,15 +348,24 @@
           <w:sz w:val="32"/>
           <w:szCs w:val="32"/>
         </w:rPr>
-        <w:t>A</w:t>
-      </w:r>
-      <w:r>
-        <w:rPr>
-          <w:rFonts w:asciiTheme="majorHAnsi" w:hAnsiTheme="majorHAnsi" w:cstheme="majorHAnsi"/>
-          <w:sz w:val="32"/>
-          <w:szCs w:val="32"/>
-        </w:rPr>
-        <w:t>nalysis</w:t>
+        <w:t>Analysis</w:t>
+      </w:r>
+    </w:p>
+    <w:p>
+      <w:pPr>
+        <w:rPr>
+          <w:rFonts w:asciiTheme="majorHAnsi" w:hAnsiTheme="majorHAnsi" w:cstheme="majorHAnsi"/>
+          <w:sz w:val="32"/>
+          <w:szCs w:val="32"/>
+        </w:rPr>
+      </w:pPr>
+      <w:r>
+        <w:rPr>
+          <w:rFonts w:cstheme="minorHAnsi"/>
+          <w:sz w:val="24"/>
+          <w:szCs w:val="24"/>
+        </w:rPr>
+        <w:t>Based on Java</w:t>
       </w:r>
     </w:p>
     <w:p>
@@ -446,15 +431,6 @@
     <w:p>
       <w:pPr>
         <w:rPr>
-          <w:rFonts w:cstheme="minorHAnsi"/>
-          <w:sz w:val="24"/>
-          <w:szCs w:val="24"/>
-        </w:rPr>
-      </w:pPr>
-    </w:p>
-    <w:p>
-      <w:pPr>
-        <w:rPr>
           <w:rFonts w:asciiTheme="majorHAnsi" w:hAnsiTheme="majorHAnsi" w:cstheme="majorHAnsi"/>
           <w:sz w:val="32"/>
           <w:szCs w:val="32"/>
@@ -467,253 +443,90 @@
           <w:szCs w:val="32"/>
         </w:rPr>
         <w:lastRenderedPageBreak/>
-        <w:t>D</w:t>
-      </w:r>
-      <w:r>
-        <w:rPr>
-          <w:rFonts w:asciiTheme="majorHAnsi" w:hAnsiTheme="majorHAnsi" w:cstheme="majorHAnsi"/>
-          <w:sz w:val="32"/>
-          <w:szCs w:val="32"/>
-        </w:rPr>
-        <w:t>esign</w:t>
-      </w:r>
-    </w:p>
-    <w:p>
-      <w:pPr>
-        <w:pStyle w:val="ListParagraph"/>
-        <w:numPr>
-          <w:ilvl w:val="0"/>
-          <w:numId w:val="2"/>
-        </w:numPr>
-        <w:rPr>
-          <w:sz w:val="24"/>
-          <w:szCs w:val="24"/>
-        </w:rPr>
-      </w:pPr>
-      <w:r>
-        <w:rPr>
-          <w:sz w:val="24"/>
-          <w:szCs w:val="24"/>
-        </w:rPr>
-        <w:t>Singleton pattern</w:t>
-      </w:r>
-    </w:p>
-    <w:p>
-      <w:pPr>
-        <w:pStyle w:val="ListParagraph"/>
-        <w:numPr>
-          <w:ilvl w:val="0"/>
-          <w:numId w:val="2"/>
-        </w:numPr>
-        <w:rPr>
-          <w:sz w:val="24"/>
-          <w:szCs w:val="24"/>
-        </w:rPr>
-      </w:pPr>
-      <w:r>
-        <w:rPr>
-          <w:sz w:val="24"/>
-          <w:szCs w:val="24"/>
-        </w:rPr>
-        <w:t>Prototype pattern</w:t>
-      </w:r>
-    </w:p>
-    <w:p>
-      <w:pPr>
-        <w:pStyle w:val="ListParagraph"/>
-        <w:numPr>
-          <w:ilvl w:val="0"/>
-          <w:numId w:val="2"/>
-        </w:numPr>
-        <w:rPr>
-          <w:sz w:val="24"/>
-          <w:szCs w:val="24"/>
-        </w:rPr>
-      </w:pPr>
-      <w:r>
-        <w:rPr>
-          <w:sz w:val="24"/>
-          <w:szCs w:val="24"/>
-        </w:rPr>
-        <w:t>Proxy</w:t>
-      </w:r>
-    </w:p>
-    <w:p>
-      <w:pPr>
-        <w:pStyle w:val="ListParagraph"/>
-        <w:numPr>
-          <w:ilvl w:val="0"/>
-          <w:numId w:val="2"/>
-        </w:numPr>
-        <w:rPr>
-          <w:sz w:val="24"/>
-          <w:szCs w:val="24"/>
-        </w:rPr>
-      </w:pPr>
-      <w:r>
-        <w:rPr>
-          <w:sz w:val="24"/>
-          <w:szCs w:val="24"/>
-        </w:rPr>
-        <w:t>Composite</w:t>
-      </w:r>
-    </w:p>
-    <w:p>
-      <w:pPr>
-        <w:pStyle w:val="ListParagraph"/>
-        <w:numPr>
-          <w:ilvl w:val="0"/>
-          <w:numId w:val="2"/>
-        </w:numPr>
-        <w:rPr>
-          <w:sz w:val="24"/>
-          <w:szCs w:val="24"/>
-        </w:rPr>
-      </w:pPr>
-      <w:r>
-        <w:rPr>
-          <w:sz w:val="24"/>
-          <w:szCs w:val="24"/>
-        </w:rPr>
-        <w:t>Chain of responsibility</w:t>
-      </w:r>
-    </w:p>
-    <w:p>
-      <w:pPr>
-        <w:pStyle w:val="ListParagraph"/>
-        <w:numPr>
-          <w:ilvl w:val="0"/>
-          <w:numId w:val="2"/>
-        </w:numPr>
-        <w:rPr>
-          <w:sz w:val="24"/>
-          <w:szCs w:val="24"/>
-        </w:rPr>
-      </w:pPr>
-      <w:r>
-        <w:rPr>
-          <w:sz w:val="24"/>
-          <w:szCs w:val="24"/>
-        </w:rPr>
-        <w:t>Decorator</w:t>
-      </w:r>
-    </w:p>
-    <w:p>
-      <w:pPr>
-        <w:pStyle w:val="ListParagraph"/>
-        <w:numPr>
-          <w:ilvl w:val="0"/>
-          <w:numId w:val="2"/>
-        </w:numPr>
-        <w:rPr>
-          <w:sz w:val="24"/>
-          <w:szCs w:val="24"/>
-        </w:rPr>
-      </w:pPr>
-      <w:r>
-        <w:rPr>
-          <w:sz w:val="24"/>
-          <w:szCs w:val="24"/>
-        </w:rPr>
-        <w:t>Observer</w:t>
-      </w:r>
-    </w:p>
-    <w:p>
-      <w:pPr>
-        <w:rPr>
-          <w:rFonts w:asciiTheme="majorHAnsi" w:hAnsiTheme="majorHAnsi" w:cstheme="majorHAnsi"/>
-          <w:sz w:val="32"/>
-          <w:szCs w:val="32"/>
-        </w:rPr>
-      </w:pPr>
-    </w:p>
-    <w:p>
-      <w:pPr>
-        <w:rPr>
-          <w:rFonts w:asciiTheme="majorHAnsi" w:hAnsiTheme="majorHAnsi" w:cstheme="majorHAnsi"/>
-          <w:sz w:val="32"/>
-          <w:szCs w:val="32"/>
-        </w:rPr>
-      </w:pPr>
-      <w:r>
-        <w:rPr>
-          <w:rFonts w:asciiTheme="majorHAnsi" w:hAnsiTheme="majorHAnsi" w:cstheme="majorHAnsi"/>
-          <w:sz w:val="32"/>
-          <w:szCs w:val="32"/>
-        </w:rPr>
-        <w:t>I</w:t>
-      </w:r>
-      <w:r>
-        <w:rPr>
-          <w:rFonts w:asciiTheme="majorHAnsi" w:hAnsiTheme="majorHAnsi" w:cstheme="majorHAnsi"/>
-          <w:sz w:val="32"/>
-          <w:szCs w:val="32"/>
-        </w:rPr>
-        <w:t>mplementation</w:t>
-      </w:r>
-    </w:p>
-    <w:p>
-      <w:r>
-        <w:t>We build our base objects first, so we can have a frame of our software, at the same time we are building a graphical user interface with Swing. After its frame finished, we consider how to link its internal data altogether. We used Model Controller View (MVC) structure, with complicated database. This software add user input to its database and other user can view its data.</w:t>
-      </w:r>
-    </w:p>
-    <w:p/>
-    <w:p>
-      <w:pPr>
-        <w:rPr>
-          <w:rFonts w:asciiTheme="majorHAnsi" w:hAnsiTheme="majorHAnsi" w:cstheme="majorHAnsi"/>
-          <w:sz w:val="32"/>
-          <w:szCs w:val="32"/>
-        </w:rPr>
-      </w:pPr>
-      <w:r>
-        <w:rPr>
-          <w:rFonts w:asciiTheme="majorHAnsi" w:hAnsiTheme="majorHAnsi" w:cstheme="majorHAnsi"/>
-          <w:sz w:val="32"/>
-          <w:szCs w:val="32"/>
-        </w:rPr>
-        <w:t>E</w:t>
-      </w:r>
-      <w:r>
-        <w:rPr>
-          <w:rFonts w:asciiTheme="majorHAnsi" w:hAnsiTheme="majorHAnsi" w:cstheme="majorHAnsi"/>
-          <w:sz w:val="32"/>
-          <w:szCs w:val="32"/>
-        </w:rPr>
-        <w:t>valuation/</w:t>
-      </w:r>
-      <w:r>
-        <w:rPr>
-          <w:rFonts w:asciiTheme="majorHAnsi" w:hAnsiTheme="majorHAnsi" w:cstheme="majorHAnsi"/>
-          <w:sz w:val="32"/>
-          <w:szCs w:val="32"/>
-        </w:rPr>
-        <w:t>T</w:t>
-      </w:r>
-      <w:r>
-        <w:rPr>
-          <w:rFonts w:asciiTheme="majorHAnsi" w:hAnsiTheme="majorHAnsi" w:cstheme="majorHAnsi"/>
-          <w:sz w:val="32"/>
-          <w:szCs w:val="32"/>
-        </w:rPr>
-        <w:t>esting</w:t>
-      </w:r>
-    </w:p>
-    <w:p>
-      <w:r>
-        <w:t xml:space="preserve">We thoroughly test the </w:t>
-      </w:r>
-      <w:r>
-        <w:t>model’s</w:t>
-      </w:r>
-      <w:r>
-        <w:t xml:space="preserve"> API, the collection of objects, the controller and the access of database, creating, inserting, updating and delete data from database.</w:t>
-      </w:r>
-      <w:r>
-        <w:t xml:space="preserve"> </w:t>
+        <w:t>Design</w:t>
+      </w:r>
+    </w:p>
+    <w:p>
+      <w:pPr>
+        <w:rPr>
+          <w:rFonts w:cstheme="minorHAnsi"/>
+          <w:sz w:val="24"/>
+          <w:szCs w:val="24"/>
+        </w:rPr>
+      </w:pPr>
+      <w:r>
+        <w:rPr>
+          <w:rFonts w:cstheme="minorHAnsi"/>
+          <w:sz w:val="24"/>
+          <w:szCs w:val="24"/>
+        </w:rPr>
+        <w:t>To start our software design, it is better to understand its frame (structure) first, how this software work internally. We find out our application</w:t>
       </w:r>
       <w:bookmarkStart w:id="0" w:name="_GoBack"/>
       <w:bookmarkEnd w:id="0"/>
+      <w:r>
+        <w:rPr>
+          <w:rFonts w:cstheme="minorHAnsi"/>
+          <w:sz w:val="24"/>
+          <w:szCs w:val="24"/>
+        </w:rPr>
+        <w:t xml:space="preserve"> will have user communicate with another user, so we need a message object and a message board. For a single user he/she will need a pla</w:t>
+      </w:r>
+      <w:r>
+        <w:rPr>
+          <w:rFonts w:cstheme="minorHAnsi"/>
+          <w:sz w:val="24"/>
+          <w:szCs w:val="24"/>
+        </w:rPr>
+        <w:t>c</w:t>
+      </w:r>
+      <w:r>
+        <w:rPr>
+          <w:rFonts w:cstheme="minorHAnsi"/>
+          <w:sz w:val="24"/>
+          <w:szCs w:val="24"/>
+        </w:rPr>
+        <w:t xml:space="preserve">e to store </w:t>
+      </w:r>
+      <w:r>
+        <w:rPr>
+          <w:rFonts w:cstheme="minorHAnsi"/>
+          <w:sz w:val="24"/>
+          <w:szCs w:val="24"/>
+        </w:rPr>
+        <w:t>his/her information, so we implemented database. All the design should be flow smoothly.</w:t>
+      </w:r>
+    </w:p>
+    <w:p>
+      <w:pPr>
+        <w:rPr>
+          <w:rFonts w:asciiTheme="majorHAnsi" w:hAnsiTheme="majorHAnsi" w:cstheme="majorHAnsi"/>
+          <w:sz w:val="32"/>
+          <w:szCs w:val="32"/>
+        </w:rPr>
+      </w:pPr>
+    </w:p>
+    <w:p>
+      <w:pPr>
+        <w:rPr>
+          <w:rFonts w:asciiTheme="majorHAnsi" w:hAnsiTheme="majorHAnsi" w:cstheme="majorHAnsi"/>
+          <w:sz w:val="32"/>
+          <w:szCs w:val="32"/>
+        </w:rPr>
+      </w:pPr>
+      <w:r>
+        <w:rPr>
+          <w:rFonts w:asciiTheme="majorHAnsi" w:hAnsiTheme="majorHAnsi" w:cstheme="majorHAnsi"/>
+          <w:sz w:val="32"/>
+          <w:szCs w:val="32"/>
+        </w:rPr>
+        <w:t>Implementation</w:t>
+      </w:r>
+    </w:p>
+    <w:p>
+      <w:r>
+        <w:t>We build our base objects first, so we can have a frame of our software, at the same time we are building a graphical user interface with Swing. After its frame finished, we consider how to link its internal data altogether. We used Model Controller View (MVC) structure, with complicated database. This software add user input to its database and other user can view its data.</w:t>
+      </w:r>
     </w:p>
     <w:p/>
     <w:p>
@@ -730,15 +543,39 @@
           <w:sz w:val="32"/>
           <w:szCs w:val="32"/>
         </w:rPr>
-        <w:t>C</w:t>
-      </w:r>
-      <w:r>
-        <w:rPr>
-          <w:rFonts w:asciiTheme="majorHAnsi" w:hAnsiTheme="majorHAnsi" w:cstheme="majorHAnsi"/>
-          <w:sz w:val="32"/>
-          <w:szCs w:val="32"/>
-        </w:rPr>
-        <w:t>onclusion</w:t>
+        <w:t>Evaluation/Testing</w:t>
+      </w:r>
+    </w:p>
+    <w:p>
+      <w:r>
+        <w:t xml:space="preserve">We thoroughly test the </w:t>
+      </w:r>
+      <w:r>
+        <w:t>model’s</w:t>
+      </w:r>
+      <w:r>
+        <w:t xml:space="preserve"> API, the collection of objects, the controller and the access of database, creating, inserting, updating and delete data from database.</w:t>
+      </w:r>
+      <w:r>
+        <w:t xml:space="preserve"> </w:t>
+      </w:r>
+    </w:p>
+    <w:p/>
+    <w:p>
+      <w:pPr>
+        <w:rPr>
+          <w:rFonts w:asciiTheme="majorHAnsi" w:hAnsiTheme="majorHAnsi" w:cstheme="majorHAnsi"/>
+          <w:sz w:val="32"/>
+          <w:szCs w:val="32"/>
+        </w:rPr>
+      </w:pPr>
+      <w:r>
+        <w:rPr>
+          <w:rFonts w:asciiTheme="majorHAnsi" w:hAnsiTheme="majorHAnsi" w:cstheme="majorHAnsi"/>
+          <w:sz w:val="32"/>
+          <w:szCs w:val="32"/>
+        </w:rPr>
+        <w:t>Conclusion</w:t>
       </w:r>
     </w:p>
     <w:p>

</xml_diff>